<commit_message>
-Elaboración del segundo Plan de Iteración - Transición.
-Completado de secciones de la Memoria del proyecto.

-Actualización del repositorio en general.
</commit_message>
<xml_diff>
--- a/Construcción/Estado del Sistema/Documento del estado del sistema VASPA - 10-06-19.docx
+++ b/Construcción/Estado del Sistema/Documento del estado del sistema VASPA - 10-06-19.docx
@@ -1,6 +1,6 @@
 
 <file path=word/document.xml><?xml version="1.0" encoding="utf-8"?>
-<w:document xmlns:wpc="http://schemas.microsoft.com/office/word/2010/wordprocessingCanvas" xmlns:mc="http://schemas.openxmlformats.org/markup-compatibility/2006" xmlns:o="urn:schemas-microsoft-com:office:office" xmlns:r="http://schemas.openxmlformats.org/officeDocument/2006/relationships" xmlns:m="http://schemas.openxmlformats.org/officeDocument/2006/math" xmlns:v="urn:schemas-microsoft-com:vml" xmlns:wp14="http://schemas.microsoft.com/office/word/2010/wordprocessingDrawing" xmlns:wp="http://schemas.openxmlformats.org/drawingml/2006/wordprocessingDrawing" xmlns:w10="urn:schemas-microsoft-com:office:word" xmlns:w="http://schemas.openxmlformats.org/wordprocessingml/2006/main" xmlns:w14="http://schemas.microsoft.com/office/word/2010/wordml" xmlns:w15="http://schemas.microsoft.com/office/word/2012/wordml" xmlns:wpg="http://schemas.microsoft.com/office/word/2010/wordprocessingGroup" xmlns:wpi="http://schemas.microsoft.com/office/word/2010/wordprocessingInk" xmlns:wne="http://schemas.microsoft.com/office/word/2006/wordml" xmlns:wps="http://schemas.microsoft.com/office/word/2010/wordprocessingShape" mc:Ignorable="w14 w15 wp14">
+<w:document xmlns:ve="http://schemas.openxmlformats.org/markup-compatibility/2006" xmlns:o="urn:schemas-microsoft-com:office:office" xmlns:r="http://schemas.openxmlformats.org/officeDocument/2006/relationships" xmlns:m="http://schemas.openxmlformats.org/officeDocument/2006/math" xmlns:v="urn:schemas-microsoft-com:vml" xmlns:wp="http://schemas.openxmlformats.org/drawingml/2006/wordprocessingDrawing" xmlns:w10="urn:schemas-microsoft-com:office:word" xmlns:w="http://schemas.openxmlformats.org/wordprocessingml/2006/main" xmlns:wne="http://schemas.microsoft.com/office/word/2006/wordml">
   <w:body>
     <w:p>
       <w:pPr>
@@ -28,6 +28,7 @@
         <w:t>Organización de Tareas entre 10-03-19 y 10-06-19:</w:t>
       </w:r>
     </w:p>
+    <w:p/>
     <w:p>
       <w:r>
         <w:t xml:space="preserve">Durante </w:t>
@@ -110,6 +111,7 @@
         <w:t xml:space="preserve">Casos de Uso: </w:t>
       </w:r>
     </w:p>
+    <w:p/>
     <w:tbl>
       <w:tblPr>
         <w:tblW w:w="0" w:type="auto"/>
@@ -120,7 +122,7 @@
           <w:bottom w:w="55" w:type="dxa"/>
           <w:right w:w="55" w:type="dxa"/>
         </w:tblCellMar>
-        <w:tblLook w:val="04A0" w:firstRow="1" w:lastRow="0" w:firstColumn="1" w:lastColumn="0" w:noHBand="0" w:noVBand="1"/>
+        <w:tblLook w:val="04A0"/>
       </w:tblPr>
       <w:tblGrid>
         <w:gridCol w:w="910"/>
@@ -437,14 +439,14 @@
               <w:rPr>
                 <w:lang w:val="es-ES"/>
               </w:rPr>
-              <w:t xml:space="preserve">Sin embargo, faltan: validaciones, estado “guardar y seguir luego”, “guardar y enviar”, incorporación de propiedades de formato al formulario (para que los usuarios tengan algunas opciones de edición como negrita, </w:t>
+              <w:t xml:space="preserve">Sin embargo, faltan: validaciones, estado “guardar y seguir luego”, “guardar y enviar”, </w:t>
             </w:r>
             <w:r>
               <w:rPr>
                 <w:lang w:val="es-ES"/>
               </w:rPr>
               <w:lastRenderedPageBreak/>
-              <w:t>viñetas, etc.), cargar datos del último programa, etc.</w:t>
+              <w:t>incorporación de propiedades de formato al formulario (para que los usuarios tengan algunas opciones de edición como negrita, viñetas, etc.), cargar datos del último programa, etc.</w:t>
             </w:r>
           </w:p>
         </w:tc>
@@ -843,7 +845,13 @@
               <w:rPr>
                 <w:lang w:val="es-ES"/>
               </w:rPr>
-              <w:t>No se implementó nada.</w:t>
+              <w:t>No se implementó</w:t>
+            </w:r>
+            <w:r>
+              <w:rPr>
+                <w:lang w:val="es-ES"/>
+              </w:rPr>
+              <w:t>.</w:t>
             </w:r>
           </w:p>
         </w:tc>
@@ -930,7 +938,13 @@
               <w:rPr>
                 <w:lang w:val="es-ES"/>
               </w:rPr>
-              <w:t>No se implementó nada.</w:t>
+              <w:t>No se implementó</w:t>
+            </w:r>
+            <w:r>
+              <w:rPr>
+                <w:lang w:val="es-ES"/>
+              </w:rPr>
+              <w:t>.</w:t>
             </w:r>
           </w:p>
         </w:tc>
@@ -1013,6 +1027,12 @@
                 <w:lang w:val="es-ES"/>
               </w:rPr>
             </w:pPr>
+            <w:r>
+              <w:rPr>
+                <w:lang w:val="es-ES"/>
+              </w:rPr>
+              <w:t>-</w:t>
+            </w:r>
           </w:p>
         </w:tc>
       </w:tr>
@@ -1100,6 +1120,12 @@
               </w:rPr>
               <w:t>Iniciado</w:t>
             </w:r>
+            <w:r>
+              <w:rPr>
+                <w:lang w:val="es-ES"/>
+              </w:rPr>
+              <w:t>.</w:t>
+            </w:r>
           </w:p>
         </w:tc>
       </w:tr>
@@ -1193,6 +1219,12 @@
               </w:rPr>
               <w:t>, faltan pruebas de regresión</w:t>
             </w:r>
+            <w:r>
+              <w:rPr>
+                <w:lang w:val="es-ES"/>
+              </w:rPr>
+              <w:t>.</w:t>
+            </w:r>
           </w:p>
         </w:tc>
       </w:tr>
@@ -1284,13 +1316,13 @@
               <w:rPr>
                 <w:lang w:val="es-ES"/>
               </w:rPr>
-              <w:t xml:space="preserve">, </w:t>
-            </w:r>
-            <w:r>
-              <w:rPr>
-                <w:lang w:val="es-ES"/>
-              </w:rPr>
-              <w:t>faltan pruebas de regresión</w:t>
+              <w:t>, faltan pruebas de regresión</w:t>
+            </w:r>
+            <w:r>
+              <w:rPr>
+                <w:lang w:val="es-ES"/>
+              </w:rPr>
+              <w:t>.</w:t>
             </w:r>
           </w:p>
         </w:tc>
@@ -1383,16 +1415,16 @@
               <w:rPr>
                 <w:lang w:val="es-ES"/>
               </w:rPr>
-              <w:t xml:space="preserve">, </w:t>
-            </w:r>
-            <w:r>
-              <w:rPr>
-                <w:lang w:val="es-ES"/>
-              </w:rPr>
-              <w:t>faltan pruebas de regresión</w:t>
+              <w:t>, faltan pruebas de regresión</w:t>
             </w:r>
             <w:bookmarkStart w:id="0" w:name="_GoBack"/>
             <w:bookmarkEnd w:id="0"/>
+            <w:r>
+              <w:rPr>
+                <w:lang w:val="es-ES"/>
+              </w:rPr>
+              <w:t>.</w:t>
+            </w:r>
           </w:p>
         </w:tc>
       </w:tr>
@@ -1478,7 +1510,14 @@
               <w:rPr>
                 <w:lang w:val="es-ES"/>
               </w:rPr>
-              <w:t>Falta dejar registrado la notificación en la base de datos. Implementar las demás notificaciones de sistema ya que solo esta implementado la notificación de parte del empleado de SA hacia al docente responsable.</w:t>
+              <w:t xml:space="preserve">Falta dejar registrado la notificación en la base de datos. Implementar las demás notificaciones de sistema ya que solo esta implementado la notificación de parte del </w:t>
+            </w:r>
+            <w:r>
+              <w:rPr>
+                <w:lang w:val="es-ES"/>
+              </w:rPr>
+              <w:lastRenderedPageBreak/>
+              <w:t>empleado de SA hacia al docente responsable.</w:t>
             </w:r>
           </w:p>
         </w:tc>
@@ -1566,7 +1605,13 @@
               <w:rPr>
                 <w:lang w:val="es-ES"/>
               </w:rPr>
-              <w:t>No se implementó nada.</w:t>
+              <w:t>No se implementó</w:t>
+            </w:r>
+            <w:r>
+              <w:rPr>
+                <w:lang w:val="es-ES"/>
+              </w:rPr>
+              <w:t>.</w:t>
             </w:r>
           </w:p>
         </w:tc>
@@ -1653,7 +1698,13 @@
               <w:rPr>
                 <w:lang w:val="es-ES"/>
               </w:rPr>
-              <w:t>No se implementó nada.</w:t>
+              <w:t>No se implementó</w:t>
+            </w:r>
+            <w:r>
+              <w:rPr>
+                <w:lang w:val="es-ES"/>
+              </w:rPr>
+              <w:t>.</w:t>
             </w:r>
           </w:p>
         </w:tc>
@@ -1772,31 +1823,21 @@
         <w:pStyle w:val="Ttulo3"/>
       </w:pPr>
       <w:r>
-        <w:t>Notas:</w:t>
-      </w:r>
-    </w:p>
-    <w:p>
-      <w:pPr>
-        <w:rPr>
-          <w:b/>
-        </w:rPr>
-      </w:pPr>
-      <w:r>
-        <w:rPr>
-          <w:b/>
-        </w:rPr>
+        <w:t>Nota</w:t>
+      </w:r>
+      <w:r>
+        <w:t>:</w:t>
+      </w:r>
+    </w:p>
+    <w:p/>
+    <w:p>
+      <w:r>
         <w:t>Se hará una reunión el día jueves 14/06/19 donde se revisará a fondo el estado de los CU y las tareas a realizar.</w:t>
       </w:r>
       <w:r>
-        <w:rPr>
-          <w:b/>
-        </w:rPr>
         <w:t xml:space="preserve"> En el Resumen de Reunión se verán detalladas las conclusiones y en el Plan de Iteración la planificación.</w:t>
       </w:r>
       <w:r>
-        <w:rPr>
-          <w:b/>
-        </w:rPr>
         <w:br w:type="page"/>
       </w:r>
     </w:p>
@@ -1809,6 +1850,7 @@
         <w:t xml:space="preserve">Problemas a considerar: </w:t>
       </w:r>
     </w:p>
+    <w:p/>
     <w:p>
       <w:r>
         <w:rPr>
@@ -1831,15 +1873,7 @@
       </w:r>
       <w:proofErr w:type="spellEnd"/>
       <w:r>
-        <w:t xml:space="preserve">, </w:t>
-      </w:r>
-      <w:proofErr w:type="spellStart"/>
-      <w:r>
-        <w:t>doc</w:t>
-      </w:r>
-      <w:proofErr w:type="spellEnd"/>
-      <w:r>
-        <w:t>, etc.) a PDF</w:t>
+        <w:t>, doc, etc.) a PDF</w:t>
       </w:r>
       <w:r>
         <w:t xml:space="preserve"> y se intenta cargar el mismo</w:t>
@@ -2009,6 +2043,7 @@
         <w:t>:</w:t>
       </w:r>
     </w:p>
+    <w:p/>
     <w:p>
       <w:r>
         <w:t>-</w:t>
@@ -2101,28 +2136,6 @@
       </w:r>
       <w:r>
         <w:t xml:space="preserve"> poder acceder al historial de materias cargadas. </w:t>
-      </w:r>
-    </w:p>
-    <w:p>
-      <w:r>
-        <w:t>-</w:t>
-      </w:r>
-      <w:r>
-        <w:t xml:space="preserve">Tener una </w:t>
-      </w:r>
-      <w:r>
-        <w:t>visión</w:t>
-      </w:r>
-      <w:r>
-        <w:t xml:space="preserve"> de los "estados" del programa. (Borrador-se puede modificar - , presentado, aprobado -no se puede modificar -)</w:t>
-      </w:r>
-    </w:p>
-    <w:p>
-      <w:r>
-        <w:t>-</w:t>
-      </w:r>
-      <w:r>
-        <w:t>Cargar en el sistema los programas pendientes de años anteriores (carga en bloque).</w:t>
       </w:r>
     </w:p>
     <w:p>
@@ -2131,15 +2144,29 @@
         <w:t>-</w:t>
       </w:r>
       <w:r>
-        <w:t>Tener en cuenta filtros por tener demasiadas asignaturas. (</w:t>
-      </w:r>
-      <w:proofErr w:type="gramStart"/>
-      <w:r>
-        <w:t>por</w:t>
-      </w:r>
-      <w:proofErr w:type="gramEnd"/>
-      <w:r>
-        <w:t xml:space="preserve"> plan, fecha o carrera)</w:t>
+        <w:t xml:space="preserve">Tener una </w:t>
+      </w:r>
+      <w:r>
+        <w:t>visión</w:t>
+      </w:r>
+      <w:r>
+        <w:t xml:space="preserve"> de los "estados" del programa. (Borrador-se puede modificar - , presentado, aprobado -no se puede modificar -)</w:t>
+      </w:r>
+    </w:p>
+    <w:p>
+      <w:r>
+        <w:t>-</w:t>
+      </w:r>
+      <w:r>
+        <w:t>Cargar en el sistema los programas pendientes de años anteriores (carga en bloque).</w:t>
+      </w:r>
+    </w:p>
+    <w:p>
+      <w:r>
+        <w:t>-</w:t>
+      </w:r>
+      <w:r>
+        <w:t>Tener en cuenta filtros por tener demasiadas asignaturas. (por plan, fecha o carrera)</w:t>
       </w:r>
     </w:p>
     <w:p>
@@ -2200,7 +2227,7 @@
 </file>
 
 <file path=word/numbering.xml><?xml version="1.0" encoding="utf-8"?>
-<w:numbering xmlns:wpc="http://schemas.microsoft.com/office/word/2010/wordprocessingCanvas" xmlns:mc="http://schemas.openxmlformats.org/markup-compatibility/2006" xmlns:o="urn:schemas-microsoft-com:office:office" xmlns:r="http://schemas.openxmlformats.org/officeDocument/2006/relationships" xmlns:m="http://schemas.openxmlformats.org/officeDocument/2006/math" xmlns:v="urn:schemas-microsoft-com:vml" xmlns:wp14="http://schemas.microsoft.com/office/word/2010/wordprocessingDrawing" xmlns:wp="http://schemas.openxmlformats.org/drawingml/2006/wordprocessingDrawing" xmlns:w10="urn:schemas-microsoft-com:office:word" xmlns:w="http://schemas.openxmlformats.org/wordprocessingml/2006/main" xmlns:w14="http://schemas.microsoft.com/office/word/2010/wordml" xmlns:w15="http://schemas.microsoft.com/office/word/2012/wordml" xmlns:wpg="http://schemas.microsoft.com/office/word/2010/wordprocessingGroup" xmlns:wpi="http://schemas.microsoft.com/office/word/2010/wordprocessingInk" xmlns:wne="http://schemas.microsoft.com/office/word/2006/wordml" xmlns:wps="http://schemas.microsoft.com/office/word/2010/wordprocessingShape" mc:Ignorable="w14 w15 wp14">
+<w:numbering xmlns:ve="http://schemas.openxmlformats.org/markup-compatibility/2006" xmlns:o="urn:schemas-microsoft-com:office:office" xmlns:r="http://schemas.openxmlformats.org/officeDocument/2006/relationships" xmlns:m="http://schemas.openxmlformats.org/officeDocument/2006/math" xmlns:v="urn:schemas-microsoft-com:vml" xmlns:wp="http://schemas.openxmlformats.org/drawingml/2006/wordprocessingDrawing" xmlns:w10="urn:schemas-microsoft-com:office:word" xmlns:w="http://schemas.openxmlformats.org/wordprocessingml/2006/main" xmlns:wne="http://schemas.microsoft.com/office/word/2006/wordml">
   <w:abstractNum w:abstractNumId="0">
     <w:nsid w:val="58266E63"/>
     <w:multiLevelType w:val="hybridMultilevel"/>
@@ -2552,7 +2579,7 @@
 </file>
 
 <file path=word/styles.xml><?xml version="1.0" encoding="utf-8"?>
-<w:styles xmlns:mc="http://schemas.openxmlformats.org/markup-compatibility/2006" xmlns:r="http://schemas.openxmlformats.org/officeDocument/2006/relationships" xmlns:w="http://schemas.openxmlformats.org/wordprocessingml/2006/main" xmlns:w14="http://schemas.microsoft.com/office/word/2010/wordml" xmlns:w15="http://schemas.microsoft.com/office/word/2012/wordml" mc:Ignorable="w14 w15">
+<w:styles xmlns:r="http://schemas.openxmlformats.org/officeDocument/2006/relationships" xmlns:w="http://schemas.openxmlformats.org/wordprocessingml/2006/main">
   <w:docDefaults>
     <w:rPrDefault>
       <w:rPr>
@@ -2568,378 +2595,144 @@
       </w:pPr>
     </w:pPrDefault>
   </w:docDefaults>
-  <w:latentStyles w:defLockedState="0" w:defUIPriority="99" w:defSemiHidden="0" w:defUnhideWhenUsed="0" w:defQFormat="0" w:count="371">
-    <w:lsdException w:name="Normal" w:uiPriority="0" w:qFormat="1"/>
-    <w:lsdException w:name="heading 1" w:uiPriority="9" w:qFormat="1"/>
-    <w:lsdException w:name="heading 2" w:semiHidden="1" w:uiPriority="9" w:unhideWhenUsed="1" w:qFormat="1"/>
-    <w:lsdException w:name="heading 3" w:semiHidden="1" w:uiPriority="9" w:unhideWhenUsed="1" w:qFormat="1"/>
-    <w:lsdException w:name="heading 4" w:semiHidden="1" w:uiPriority="9" w:unhideWhenUsed="1" w:qFormat="1"/>
-    <w:lsdException w:name="heading 5" w:semiHidden="1" w:uiPriority="9" w:unhideWhenUsed="1" w:qFormat="1"/>
-    <w:lsdException w:name="heading 6" w:semiHidden="1" w:uiPriority="9" w:unhideWhenUsed="1" w:qFormat="1"/>
-    <w:lsdException w:name="heading 7" w:semiHidden="1" w:uiPriority="9" w:unhideWhenUsed="1" w:qFormat="1"/>
-    <w:lsdException w:name="heading 8" w:semiHidden="1" w:uiPriority="9" w:unhideWhenUsed="1" w:qFormat="1"/>
-    <w:lsdException w:name="heading 9" w:semiHidden="1" w:uiPriority="9" w:unhideWhenUsed="1" w:qFormat="1"/>
-    <w:lsdException w:name="index 1" w:semiHidden="1" w:unhideWhenUsed="1"/>
-    <w:lsdException w:name="index 2" w:semiHidden="1" w:unhideWhenUsed="1"/>
-    <w:lsdException w:name="index 3" w:semiHidden="1" w:unhideWhenUsed="1"/>
-    <w:lsdException w:name="index 4" w:semiHidden="1" w:unhideWhenUsed="1"/>
-    <w:lsdException w:name="index 5" w:semiHidden="1" w:unhideWhenUsed="1"/>
-    <w:lsdException w:name="index 6" w:semiHidden="1" w:unhideWhenUsed="1"/>
-    <w:lsdException w:name="index 7" w:semiHidden="1" w:unhideWhenUsed="1"/>
-    <w:lsdException w:name="index 8" w:semiHidden="1" w:unhideWhenUsed="1"/>
-    <w:lsdException w:name="index 9" w:semiHidden="1" w:unhideWhenUsed="1"/>
-    <w:lsdException w:name="toc 1" w:semiHidden="1" w:uiPriority="39" w:unhideWhenUsed="1"/>
-    <w:lsdException w:name="toc 2" w:semiHidden="1" w:uiPriority="39" w:unhideWhenUsed="1"/>
-    <w:lsdException w:name="toc 3" w:semiHidden="1" w:uiPriority="39" w:unhideWhenUsed="1"/>
-    <w:lsdException w:name="toc 4" w:semiHidden="1" w:uiPriority="39" w:unhideWhenUsed="1"/>
-    <w:lsdException w:name="toc 5" w:semiHidden="1" w:uiPriority="39" w:unhideWhenUsed="1"/>
-    <w:lsdException w:name="toc 6" w:semiHidden="1" w:uiPriority="39" w:unhideWhenUsed="1"/>
-    <w:lsdException w:name="toc 7" w:semiHidden="1" w:uiPriority="39" w:unhideWhenUsed="1"/>
-    <w:lsdException w:name="toc 8" w:semiHidden="1" w:uiPriority="39" w:unhideWhenUsed="1"/>
-    <w:lsdException w:name="toc 9" w:semiHidden="1" w:uiPriority="39" w:unhideWhenUsed="1"/>
-    <w:lsdException w:name="Normal Indent" w:semiHidden="1" w:unhideWhenUsed="1"/>
-    <w:lsdException w:name="footnote text" w:semiHidden="1" w:unhideWhenUsed="1"/>
-    <w:lsdException w:name="annotation text" w:semiHidden="1" w:unhideWhenUsed="1"/>
-    <w:lsdException w:name="header" w:semiHidden="1" w:unhideWhenUsed="1"/>
-    <w:lsdException w:name="footer" w:semiHidden="1" w:unhideWhenUsed="1"/>
-    <w:lsdException w:name="index heading" w:semiHidden="1" w:unhideWhenUsed="1"/>
-    <w:lsdException w:name="caption" w:semiHidden="1" w:uiPriority="35" w:unhideWhenUsed="1" w:qFormat="1"/>
-    <w:lsdException w:name="table of figures" w:semiHidden="1" w:unhideWhenUsed="1"/>
-    <w:lsdException w:name="envelope address" w:semiHidden="1" w:unhideWhenUsed="1"/>
-    <w:lsdException w:name="envelope return" w:semiHidden="1" w:unhideWhenUsed="1"/>
-    <w:lsdException w:name="footnote reference" w:semiHidden="1" w:unhideWhenUsed="1"/>
-    <w:lsdException w:name="annotation reference" w:semiHidden="1" w:unhideWhenUsed="1"/>
-    <w:lsdException w:name="line number" w:semiHidden="1" w:unhideWhenUsed="1"/>
-    <w:lsdException w:name="page number" w:semiHidden="1" w:unhideWhenUsed="1"/>
-    <w:lsdException w:name="endnote reference" w:semiHidden="1" w:unhideWhenUsed="1"/>
-    <w:lsdException w:name="endnote text" w:semiHidden="1" w:unhideWhenUsed="1"/>
-    <w:lsdException w:name="table of authorities" w:semiHidden="1" w:unhideWhenUsed="1"/>
-    <w:lsdException w:name="macro" w:semiHidden="1" w:unhideWhenUsed="1"/>
-    <w:lsdException w:name="toa heading" w:semiHidden="1" w:unhideWhenUsed="1"/>
-    <w:lsdException w:name="List" w:semiHidden="1" w:unhideWhenUsed="1"/>
-    <w:lsdException w:name="List Bullet" w:semiHidden="1" w:unhideWhenUsed="1"/>
-    <w:lsdException w:name="List Number" w:semiHidden="1" w:unhideWhenUsed="1"/>
-    <w:lsdException w:name="List 2" w:semiHidden="1" w:unhideWhenUsed="1"/>
-    <w:lsdException w:name="List 3" w:semiHidden="1" w:unhideWhenUsed="1"/>
-    <w:lsdException w:name="List 4" w:semiHidden="1" w:unhideWhenUsed="1"/>
-    <w:lsdException w:name="List 5" w:semiHidden="1" w:unhideWhenUsed="1"/>
-    <w:lsdException w:name="List Bullet 2" w:semiHidden="1" w:unhideWhenUsed="1"/>
-    <w:lsdException w:name="List Bullet 3" w:semiHidden="1" w:unhideWhenUsed="1"/>
-    <w:lsdException w:name="List Bullet 4" w:semiHidden="1" w:unhideWhenUsed="1"/>
-    <w:lsdException w:name="List Bullet 5" w:semiHidden="1" w:unhideWhenUsed="1"/>
-    <w:lsdException w:name="List Number 2" w:semiHidden="1" w:unhideWhenUsed="1"/>
-    <w:lsdException w:name="List Number 3" w:semiHidden="1" w:unhideWhenUsed="1"/>
-    <w:lsdException w:name="List Number 4" w:semiHidden="1" w:unhideWhenUsed="1"/>
-    <w:lsdException w:name="List Number 5" w:semiHidden="1" w:unhideWhenUsed="1"/>
-    <w:lsdException w:name="Title" w:uiPriority="10" w:qFormat="1"/>
-    <w:lsdException w:name="Closing" w:semiHidden="1" w:unhideWhenUsed="1"/>
-    <w:lsdException w:name="Signature" w:semiHidden="1" w:unhideWhenUsed="1"/>
-    <w:lsdException w:name="Default Paragraph Font" w:semiHidden="1" w:uiPriority="1" w:unhideWhenUsed="1"/>
-    <w:lsdException w:name="Body Text" w:semiHidden="1" w:unhideWhenUsed="1"/>
-    <w:lsdException w:name="Body Text Indent" w:semiHidden="1" w:unhideWhenUsed="1"/>
-    <w:lsdException w:name="List Continue" w:semiHidden="1" w:unhideWhenUsed="1"/>
-    <w:lsdException w:name="List Continue 2" w:semiHidden="1" w:unhideWhenUsed="1"/>
-    <w:lsdException w:name="List Continue 3" w:semiHidden="1" w:unhideWhenUsed="1"/>
-    <w:lsdException w:name="List Continue 4" w:semiHidden="1" w:unhideWhenUsed="1"/>
-    <w:lsdException w:name="List Continue 5" w:semiHidden="1" w:unhideWhenUsed="1"/>
-    <w:lsdException w:name="Message Header" w:semiHidden="1" w:unhideWhenUsed="1"/>
-    <w:lsdException w:name="Subtitle" w:uiPriority="11" w:qFormat="1"/>
-    <w:lsdException w:name="Salutation" w:semiHidden="1" w:unhideWhenUsed="1"/>
-    <w:lsdException w:name="Date" w:semiHidden="1" w:unhideWhenUsed="1"/>
-    <w:lsdException w:name="Body Text First Indent" w:semiHidden="1" w:unhideWhenUsed="1"/>
-    <w:lsdException w:name="Body Text First Indent 2" w:semiHidden="1" w:unhideWhenUsed="1"/>
-    <w:lsdException w:name="Note Heading" w:semiHidden="1" w:unhideWhenUsed="1"/>
-    <w:lsdException w:name="Body Text 2" w:semiHidden="1" w:unhideWhenUsed="1"/>
-    <w:lsdException w:name="Body Text 3" w:semiHidden="1" w:unhideWhenUsed="1"/>
-    <w:lsdException w:name="Body Text Indent 2" w:semiHidden="1" w:unhideWhenUsed="1"/>
-    <w:lsdException w:name="Body Text Indent 3" w:semiHidden="1" w:unhideWhenUsed="1"/>
-    <w:lsdException w:name="Block Text" w:semiHidden="1" w:unhideWhenUsed="1"/>
-    <w:lsdException w:name="Hyperlink" w:semiHidden="1" w:unhideWhenUsed="1"/>
-    <w:lsdException w:name="FollowedHyperlink" w:semiHidden="1" w:unhideWhenUsed="1"/>
-    <w:lsdException w:name="Strong" w:uiPriority="22" w:qFormat="1"/>
-    <w:lsdException w:name="Emphasis" w:uiPriority="20" w:qFormat="1"/>
-    <w:lsdException w:name="Document Map" w:semiHidden="1" w:unhideWhenUsed="1"/>
-    <w:lsdException w:name="Plain Text" w:semiHidden="1" w:unhideWhenUsed="1"/>
-    <w:lsdException w:name="E-mail Signature" w:semiHidden="1" w:unhideWhenUsed="1"/>
-    <w:lsdException w:name="HTML Top of Form" w:semiHidden="1" w:unhideWhenUsed="1"/>
-    <w:lsdException w:name="HTML Bottom of Form" w:semiHidden="1" w:unhideWhenUsed="1"/>
-    <w:lsdException w:name="Normal (Web)" w:semiHidden="1" w:unhideWhenUsed="1"/>
-    <w:lsdException w:name="HTML Acronym" w:semiHidden="1" w:unhideWhenUsed="1"/>
-    <w:lsdException w:name="HTML Address" w:semiHidden="1" w:unhideWhenUsed="1"/>
-    <w:lsdException w:name="HTML Cite" w:semiHidden="1" w:unhideWhenUsed="1"/>
-    <w:lsdException w:name="HTML Code" w:semiHidden="1" w:unhideWhenUsed="1"/>
-    <w:lsdException w:name="HTML Definition" w:semiHidden="1" w:unhideWhenUsed="1"/>
-    <w:lsdException w:name="HTML Keyboard" w:semiHidden="1" w:unhideWhenUsed="1"/>
-    <w:lsdException w:name="HTML Preformatted" w:semiHidden="1" w:unhideWhenUsed="1"/>
-    <w:lsdException w:name="HTML Sample" w:semiHidden="1" w:unhideWhenUsed="1"/>
-    <w:lsdException w:name="HTML Typewriter" w:semiHidden="1" w:unhideWhenUsed="1"/>
-    <w:lsdException w:name="HTML Variable" w:semiHidden="1" w:unhideWhenUsed="1"/>
-    <w:lsdException w:name="Normal Table" w:semiHidden="1" w:unhideWhenUsed="1"/>
-    <w:lsdException w:name="annotation subject" w:semiHidden="1" w:unhideWhenUsed="1"/>
-    <w:lsdException w:name="No List" w:semiHidden="1" w:unhideWhenUsed="1"/>
-    <w:lsdException w:name="Outline List 1" w:semiHidden="1" w:unhideWhenUsed="1"/>
-    <w:lsdException w:name="Outline List 2" w:semiHidden="1" w:unhideWhenUsed="1"/>
-    <w:lsdException w:name="Outline List 3" w:semiHidden="1" w:unhideWhenUsed="1"/>
-    <w:lsdException w:name="Table Simple 1" w:semiHidden="1" w:unhideWhenUsed="1"/>
-    <w:lsdException w:name="Table Simple 2" w:semiHidden="1" w:unhideWhenUsed="1"/>
-    <w:lsdException w:name="Table Simple 3" w:semiHidden="1" w:unhideWhenUsed="1"/>
-    <w:lsdException w:name="Table Classic 1" w:semiHidden="1" w:unhideWhenUsed="1"/>
-    <w:lsdException w:name="Table Classic 2" w:semiHidden="1" w:unhideWhenUsed="1"/>
-    <w:lsdException w:name="Table Classic 3" w:semiHidden="1" w:unhideWhenUsed="1"/>
-    <w:lsdException w:name="Table Classic 4" w:semiHidden="1" w:unhideWhenUsed="1"/>
-    <w:lsdException w:name="Table Colorful 1" w:semiHidden="1" w:unhideWhenUsed="1"/>
-    <w:lsdException w:name="Table Colorful 2" w:semiHidden="1" w:unhideWhenUsed="1"/>
-    <w:lsdException w:name="Table Colorful 3" w:semiHidden="1" w:unhideWhenUsed="1"/>
-    <w:lsdException w:name="Table Columns 1" w:semiHidden="1" w:unhideWhenUsed="1"/>
-    <w:lsdException w:name="Table Columns 2" w:semiHidden="1" w:unhideWhenUsed="1"/>
-    <w:lsdException w:name="Table Columns 3" w:semiHidden="1" w:unhideWhenUsed="1"/>
-    <w:lsdException w:name="Table Columns 4" w:semiHidden="1" w:unhideWhenUsed="1"/>
-    <w:lsdException w:name="Table Columns 5" w:semiHidden="1" w:unhideWhenUsed="1"/>
-    <w:lsdException w:name="Table Grid 1" w:semiHidden="1" w:unhideWhenUsed="1"/>
-    <w:lsdException w:name="Table Grid 2" w:semiHidden="1" w:unhideWhenUsed="1"/>
-    <w:lsdException w:name="Table Grid 3" w:semiHidden="1" w:unhideWhenUsed="1"/>
-    <w:lsdException w:name="Table Grid 4" w:semiHidden="1" w:unhideWhenUsed="1"/>
-    <w:lsdException w:name="Table Grid 5" w:semiHidden="1" w:unhideWhenUsed="1"/>
-    <w:lsdException w:name="Table Grid 6" w:semiHidden="1" w:unhideWhenUsed="1"/>
-    <w:lsdException w:name="Table Grid 7" w:semiHidden="1" w:unhideWhenUsed="1"/>
-    <w:lsdException w:name="Table Grid 8" w:semiHidden="1" w:unhideWhenUsed="1"/>
-    <w:lsdException w:name="Table List 1" w:semiHidden="1" w:unhideWhenUsed="1"/>
-    <w:lsdException w:name="Table List 2" w:semiHidden="1" w:unhideWhenUsed="1"/>
-    <w:lsdException w:name="Table List 3" w:semiHidden="1" w:unhideWhenUsed="1"/>
-    <w:lsdException w:name="Table List 4" w:semiHidden="1" w:unhideWhenUsed="1"/>
-    <w:lsdException w:name="Table List 5" w:semiHidden="1" w:unhideWhenUsed="1"/>
-    <w:lsdException w:name="Table List 6" w:semiHidden="1" w:unhideWhenUsed="1"/>
-    <w:lsdException w:name="Table List 7" w:semiHidden="1" w:unhideWhenUsed="1"/>
-    <w:lsdException w:name="Table List 8" w:semiHidden="1" w:unhideWhenUsed="1"/>
-    <w:lsdException w:name="Table 3D effects 1" w:semiHidden="1" w:unhideWhenUsed="1"/>
-    <w:lsdException w:name="Table 3D effects 2" w:semiHidden="1" w:unhideWhenUsed="1"/>
-    <w:lsdException w:name="Table 3D effects 3" w:semiHidden="1" w:unhideWhenUsed="1"/>
-    <w:lsdException w:name="Table Contemporary" w:semiHidden="1" w:unhideWhenUsed="1"/>
-    <w:lsdException w:name="Table Elegant" w:semiHidden="1" w:unhideWhenUsed="1"/>
-    <w:lsdException w:name="Table Professional" w:semiHidden="1" w:unhideWhenUsed="1"/>
-    <w:lsdException w:name="Table Subtle 1" w:semiHidden="1" w:unhideWhenUsed="1"/>
-    <w:lsdException w:name="Table Subtle 2" w:semiHidden="1" w:unhideWhenUsed="1"/>
-    <w:lsdException w:name="Table Web 1" w:semiHidden="1" w:unhideWhenUsed="1"/>
-    <w:lsdException w:name="Table Web 2" w:semiHidden="1" w:unhideWhenUsed="1"/>
-    <w:lsdException w:name="Table Web 3" w:semiHidden="1" w:unhideWhenUsed="1"/>
-    <w:lsdException w:name="Balloon Text" w:semiHidden="1" w:unhideWhenUsed="1"/>
-    <w:lsdException w:name="Table Grid" w:uiPriority="59"/>
-    <w:lsdException w:name="Table Theme" w:semiHidden="1" w:unhideWhenUsed="1"/>
-    <w:lsdException w:name="Placeholder Text" w:semiHidden="1"/>
-    <w:lsdException w:name="No Spacing" w:uiPriority="1" w:qFormat="1"/>
-    <w:lsdException w:name="Light Shading" w:uiPriority="60"/>
-    <w:lsdException w:name="Light List" w:uiPriority="61"/>
-    <w:lsdException w:name="Light Grid" w:uiPriority="62"/>
-    <w:lsdException w:name="Medium Shading 1" w:uiPriority="63"/>
-    <w:lsdException w:name="Medium Shading 2" w:uiPriority="64"/>
-    <w:lsdException w:name="Medium List 1" w:uiPriority="65"/>
-    <w:lsdException w:name="Medium List 2" w:uiPriority="66"/>
-    <w:lsdException w:name="Medium Grid 1" w:uiPriority="67"/>
-    <w:lsdException w:name="Medium Grid 2" w:uiPriority="68"/>
-    <w:lsdException w:name="Medium Grid 3" w:uiPriority="69"/>
-    <w:lsdException w:name="Dark List" w:uiPriority="70"/>
-    <w:lsdException w:name="Colorful Shading" w:uiPriority="71"/>
-    <w:lsdException w:name="Colorful List" w:uiPriority="72"/>
-    <w:lsdException w:name="Colorful Grid" w:uiPriority="73"/>
-    <w:lsdException w:name="Light Shading Accent 1" w:uiPriority="60"/>
-    <w:lsdException w:name="Light List Accent 1" w:uiPriority="61"/>
-    <w:lsdException w:name="Light Grid Accent 1" w:uiPriority="62"/>
-    <w:lsdException w:name="Medium Shading 1 Accent 1" w:uiPriority="63"/>
-    <w:lsdException w:name="Medium Shading 2 Accent 1" w:uiPriority="64"/>
-    <w:lsdException w:name="Medium List 1 Accent 1" w:uiPriority="65"/>
-    <w:lsdException w:name="Revision" w:semiHidden="1"/>
-    <w:lsdException w:name="List Paragraph" w:uiPriority="34" w:qFormat="1"/>
-    <w:lsdException w:name="Quote" w:uiPriority="29" w:qFormat="1"/>
-    <w:lsdException w:name="Intense Quote" w:uiPriority="30" w:qFormat="1"/>
-    <w:lsdException w:name="Medium List 2 Accent 1" w:uiPriority="66"/>
-    <w:lsdException w:name="Medium Grid 1 Accent 1" w:uiPriority="67"/>
-    <w:lsdException w:name="Medium Grid 2 Accent 1" w:uiPriority="68"/>
-    <w:lsdException w:name="Medium Grid 3 Accent 1" w:uiPriority="69"/>
-    <w:lsdException w:name="Dark List Accent 1" w:uiPriority="70"/>
-    <w:lsdException w:name="Colorful Shading Accent 1" w:uiPriority="71"/>
-    <w:lsdException w:name="Colorful List Accent 1" w:uiPriority="72"/>
-    <w:lsdException w:name="Colorful Grid Accent 1" w:uiPriority="73"/>
-    <w:lsdException w:name="Light Shading Accent 2" w:uiPriority="60"/>
-    <w:lsdException w:name="Light List Accent 2" w:uiPriority="61"/>
-    <w:lsdException w:name="Light Grid Accent 2" w:uiPriority="62"/>
-    <w:lsdException w:name="Medium Shading 1 Accent 2" w:uiPriority="63"/>
-    <w:lsdException w:name="Medium Shading 2 Accent 2" w:uiPriority="64"/>
-    <w:lsdException w:name="Medium List 1 Accent 2" w:uiPriority="65"/>
-    <w:lsdException w:name="Medium List 2 Accent 2" w:uiPriority="66"/>
-    <w:lsdException w:name="Medium Grid 1 Accent 2" w:uiPriority="67"/>
-    <w:lsdException w:name="Medium Grid 2 Accent 2" w:uiPriority="68"/>
-    <w:lsdException w:name="Medium Grid 3 Accent 2" w:uiPriority="69"/>
-    <w:lsdException w:name="Dark List Accent 2" w:uiPriority="70"/>
-    <w:lsdException w:name="Colorful Shading Accent 2" w:uiPriority="71"/>
-    <w:lsdException w:name="Colorful List Accent 2" w:uiPriority="72"/>
-    <w:lsdException w:name="Colorful Grid Accent 2" w:uiPriority="73"/>
-    <w:lsdException w:name="Light Shading Accent 3" w:uiPriority="60"/>
-    <w:lsdException w:name="Light List Accent 3" w:uiPriority="61"/>
-    <w:lsdException w:name="Light Grid Accent 3" w:uiPriority="62"/>
-    <w:lsdException w:name="Medium Shading 1 Accent 3" w:uiPriority="63"/>
-    <w:lsdException w:name="Medium Shading 2 Accent 3" w:uiPriority="64"/>
-    <w:lsdException w:name="Medium List 1 Accent 3" w:uiPriority="65"/>
-    <w:lsdException w:name="Medium List 2 Accent 3" w:uiPriority="66"/>
-    <w:lsdException w:name="Medium Grid 1 Accent 3" w:uiPriority="67"/>
-    <w:lsdException w:name="Medium Grid 2 Accent 3" w:uiPriority="68"/>
-    <w:lsdException w:name="Medium Grid 3 Accent 3" w:uiPriority="69"/>
-    <w:lsdException w:name="Dark List Accent 3" w:uiPriority="70"/>
-    <w:lsdException w:name="Colorful Shading Accent 3" w:uiPriority="71"/>
-    <w:lsdException w:name="Colorful List Accent 3" w:uiPriority="72"/>
-    <w:lsdException w:name="Colorful Grid Accent 3" w:uiPriority="73"/>
-    <w:lsdException w:name="Light Shading Accent 4" w:uiPriority="60"/>
-    <w:lsdException w:name="Light List Accent 4" w:uiPriority="61"/>
-    <w:lsdException w:name="Light Grid Accent 4" w:uiPriority="62"/>
-    <w:lsdException w:name="Medium Shading 1 Accent 4" w:uiPriority="63"/>
-    <w:lsdException w:name="Medium Shading 2 Accent 4" w:uiPriority="64"/>
-    <w:lsdException w:name="Medium List 1 Accent 4" w:uiPriority="65"/>
-    <w:lsdException w:name="Medium List 2 Accent 4" w:uiPriority="66"/>
-    <w:lsdException w:name="Medium Grid 1 Accent 4" w:uiPriority="67"/>
-    <w:lsdException w:name="Medium Grid 2 Accent 4" w:uiPriority="68"/>
-    <w:lsdException w:name="Medium Grid 3 Accent 4" w:uiPriority="69"/>
-    <w:lsdException w:name="Dark List Accent 4" w:uiPriority="70"/>
-    <w:lsdException w:name="Colorful Shading Accent 4" w:uiPriority="71"/>
-    <w:lsdException w:name="Colorful List Accent 4" w:uiPriority="72"/>
-    <w:lsdException w:name="Colorful Grid Accent 4" w:uiPriority="73"/>
-    <w:lsdException w:name="Light Shading Accent 5" w:uiPriority="60"/>
-    <w:lsdException w:name="Light List Accent 5" w:uiPriority="61"/>
-    <w:lsdException w:name="Light Grid Accent 5" w:uiPriority="62"/>
-    <w:lsdException w:name="Medium Shading 1 Accent 5" w:uiPriority="63"/>
-    <w:lsdException w:name="Medium Shading 2 Accent 5" w:uiPriority="64"/>
-    <w:lsdException w:name="Medium List 1 Accent 5" w:uiPriority="65"/>
-    <w:lsdException w:name="Medium List 2 Accent 5" w:uiPriority="66"/>
-    <w:lsdException w:name="Medium Grid 1 Accent 5" w:uiPriority="67"/>
-    <w:lsdException w:name="Medium Grid 2 Accent 5" w:uiPriority="68"/>
-    <w:lsdException w:name="Medium Grid 3 Accent 5" w:uiPriority="69"/>
-    <w:lsdException w:name="Dark List Accent 5" w:uiPriority="70"/>
-    <w:lsdException w:name="Colorful Shading Accent 5" w:uiPriority="71"/>
-    <w:lsdException w:name="Colorful List Accent 5" w:uiPriority="72"/>
-    <w:lsdException w:name="Colorful Grid Accent 5" w:uiPriority="73"/>
-    <w:lsdException w:name="Light Shading Accent 6" w:uiPriority="60"/>
-    <w:lsdException w:name="Light List Accent 6" w:uiPriority="61"/>
-    <w:lsdException w:name="Light Grid Accent 6" w:uiPriority="62"/>
-    <w:lsdException w:name="Medium Shading 1 Accent 6" w:uiPriority="63"/>
-    <w:lsdException w:name="Medium Shading 2 Accent 6" w:uiPriority="64"/>
-    <w:lsdException w:name="Medium List 1 Accent 6" w:uiPriority="65"/>
-    <w:lsdException w:name="Medium List 2 Accent 6" w:uiPriority="66"/>
-    <w:lsdException w:name="Medium Grid 1 Accent 6" w:uiPriority="67"/>
-    <w:lsdException w:name="Medium Grid 2 Accent 6" w:uiPriority="68"/>
-    <w:lsdException w:name="Medium Grid 3 Accent 6" w:uiPriority="69"/>
-    <w:lsdException w:name="Dark List Accent 6" w:uiPriority="70"/>
-    <w:lsdException w:name="Colorful Shading Accent 6" w:uiPriority="71"/>
-    <w:lsdException w:name="Colorful List Accent 6" w:uiPriority="72"/>
-    <w:lsdException w:name="Colorful Grid Accent 6" w:uiPriority="73"/>
-    <w:lsdException w:name="Subtle Emphasis" w:uiPriority="19" w:qFormat="1"/>
-    <w:lsdException w:name="Intense Emphasis" w:uiPriority="21" w:qFormat="1"/>
-    <w:lsdException w:name="Subtle Reference" w:uiPriority="31" w:qFormat="1"/>
-    <w:lsdException w:name="Intense Reference" w:uiPriority="32" w:qFormat="1"/>
-    <w:lsdException w:name="Book Title" w:uiPriority="33" w:qFormat="1"/>
-    <w:lsdException w:name="Bibliography" w:semiHidden="1" w:uiPriority="37" w:unhideWhenUsed="1"/>
-    <w:lsdException w:name="TOC Heading" w:semiHidden="1" w:uiPriority="39" w:unhideWhenUsed="1" w:qFormat="1"/>
-    <w:lsdException w:name="Plain Table 1" w:uiPriority="41"/>
-    <w:lsdException w:name="Plain Table 2" w:uiPriority="42"/>
-    <w:lsdException w:name="Plain Table 3" w:uiPriority="43"/>
-    <w:lsdException w:name="Plain Table 4" w:uiPriority="44"/>
-    <w:lsdException w:name="Plain Table 5" w:uiPriority="45"/>
-    <w:lsdException w:name="Grid Table Light" w:uiPriority="40"/>
-    <w:lsdException w:name="Grid Table 1 Light" w:uiPriority="46"/>
-    <w:lsdException w:name="Grid Table 2" w:uiPriority="47"/>
-    <w:lsdException w:name="Grid Table 3" w:uiPriority="48"/>
-    <w:lsdException w:name="Grid Table 4" w:uiPriority="49"/>
-    <w:lsdException w:name="Grid Table 5 Dark" w:uiPriority="50"/>
-    <w:lsdException w:name="Grid Table 6 Colorful" w:uiPriority="51"/>
-    <w:lsdException w:name="Grid Table 7 Colorful" w:uiPriority="52"/>
-    <w:lsdException w:name="Grid Table 1 Light Accent 1" w:uiPriority="46"/>
-    <w:lsdException w:name="Grid Table 2 Accent 1" w:uiPriority="47"/>
-    <w:lsdException w:name="Grid Table 3 Accent 1" w:uiPriority="48"/>
-    <w:lsdException w:name="Grid Table 4 Accent 1" w:uiPriority="49"/>
-    <w:lsdException w:name="Grid Table 5 Dark Accent 1" w:uiPriority="50"/>
-    <w:lsdException w:name="Grid Table 6 Colorful Accent 1" w:uiPriority="51"/>
-    <w:lsdException w:name="Grid Table 7 Colorful Accent 1" w:uiPriority="52"/>
-    <w:lsdException w:name="Grid Table 1 Light Accent 2" w:uiPriority="46"/>
-    <w:lsdException w:name="Grid Table 2 Accent 2" w:uiPriority="47"/>
-    <w:lsdException w:name="Grid Table 3 Accent 2" w:uiPriority="48"/>
-    <w:lsdException w:name="Grid Table 4 Accent 2" w:uiPriority="49"/>
-    <w:lsdException w:name="Grid Table 5 Dark Accent 2" w:uiPriority="50"/>
-    <w:lsdException w:name="Grid Table 6 Colorful Accent 2" w:uiPriority="51"/>
-    <w:lsdException w:name="Grid Table 7 Colorful Accent 2" w:uiPriority="52"/>
-    <w:lsdException w:name="Grid Table 1 Light Accent 3" w:uiPriority="46"/>
-    <w:lsdException w:name="Grid Table 2 Accent 3" w:uiPriority="47"/>
-    <w:lsdException w:name="Grid Table 3 Accent 3" w:uiPriority="48"/>
-    <w:lsdException w:name="Grid Table 4 Accent 3" w:uiPriority="49"/>
-    <w:lsdException w:name="Grid Table 5 Dark Accent 3" w:uiPriority="50"/>
-    <w:lsdException w:name="Grid Table 6 Colorful Accent 3" w:uiPriority="51"/>
-    <w:lsdException w:name="Grid Table 7 Colorful Accent 3" w:uiPriority="52"/>
-    <w:lsdException w:name="Grid Table 1 Light Accent 4" w:uiPriority="46"/>
-    <w:lsdException w:name="Grid Table 2 Accent 4" w:uiPriority="47"/>
-    <w:lsdException w:name="Grid Table 3 Accent 4" w:uiPriority="48"/>
-    <w:lsdException w:name="Grid Table 4 Accent 4" w:uiPriority="49"/>
-    <w:lsdException w:name="Grid Table 5 Dark Accent 4" w:uiPriority="50"/>
-    <w:lsdException w:name="Grid Table 6 Colorful Accent 4" w:uiPriority="51"/>
-    <w:lsdException w:name="Grid Table 7 Colorful Accent 4" w:uiPriority="52"/>
-    <w:lsdException w:name="Grid Table 1 Light Accent 5" w:uiPriority="46"/>
-    <w:lsdException w:name="Grid Table 2 Accent 5" w:uiPriority="47"/>
-    <w:lsdException w:name="Grid Table 3 Accent 5" w:uiPriority="48"/>
-    <w:lsdException w:name="Grid Table 4 Accent 5" w:uiPriority="49"/>
-    <w:lsdException w:name="Grid Table 5 Dark Accent 5" w:uiPriority="50"/>
-    <w:lsdException w:name="Grid Table 6 Colorful Accent 5" w:uiPriority="51"/>
-    <w:lsdException w:name="Grid Table 7 Colorful Accent 5" w:uiPriority="52"/>
-    <w:lsdException w:name="Grid Table 1 Light Accent 6" w:uiPriority="46"/>
-    <w:lsdException w:name="Grid Table 2 Accent 6" w:uiPriority="47"/>
-    <w:lsdException w:name="Grid Table 3 Accent 6" w:uiPriority="48"/>
-    <w:lsdException w:name="Grid Table 4 Accent 6" w:uiPriority="49"/>
-    <w:lsdException w:name="Grid Table 5 Dark Accent 6" w:uiPriority="50"/>
-    <w:lsdException w:name="Grid Table 6 Colorful Accent 6" w:uiPriority="51"/>
-    <w:lsdException w:name="Grid Table 7 Colorful Accent 6" w:uiPriority="52"/>
-    <w:lsdException w:name="List Table 1 Light" w:uiPriority="46"/>
-    <w:lsdException w:name="List Table 2" w:uiPriority="47"/>
-    <w:lsdException w:name="List Table 3" w:uiPriority="48"/>
-    <w:lsdException w:name="List Table 4" w:uiPriority="49"/>
-    <w:lsdException w:name="List Table 5 Dark" w:uiPriority="50"/>
-    <w:lsdException w:name="List Table 6 Colorful" w:uiPriority="51"/>
-    <w:lsdException w:name="List Table 7 Colorful" w:uiPriority="52"/>
-    <w:lsdException w:name="List Table 1 Light Accent 1" w:uiPriority="46"/>
-    <w:lsdException w:name="List Table 2 Accent 1" w:uiPriority="47"/>
-    <w:lsdException w:name="List Table 3 Accent 1" w:uiPriority="48"/>
-    <w:lsdException w:name="List Table 4 Accent 1" w:uiPriority="49"/>
-    <w:lsdException w:name="List Table 5 Dark Accent 1" w:uiPriority="50"/>
-    <w:lsdException w:name="List Table 6 Colorful Accent 1" w:uiPriority="51"/>
-    <w:lsdException w:name="List Table 7 Colorful Accent 1" w:uiPriority="52"/>
-    <w:lsdException w:name="List Table 1 Light Accent 2" w:uiPriority="46"/>
-    <w:lsdException w:name="List Table 2 Accent 2" w:uiPriority="47"/>
-    <w:lsdException w:name="List Table 3 Accent 2" w:uiPriority="48"/>
-    <w:lsdException w:name="List Table 4 Accent 2" w:uiPriority="49"/>
-    <w:lsdException w:name="List Table 5 Dark Accent 2" w:uiPriority="50"/>
-    <w:lsdException w:name="List Table 6 Colorful Accent 2" w:uiPriority="51"/>
-    <w:lsdException w:name="List Table 7 Colorful Accent 2" w:uiPriority="52"/>
-    <w:lsdException w:name="List Table 1 Light Accent 3" w:uiPriority="46"/>
-    <w:lsdException w:name="List Table 2 Accent 3" w:uiPriority="47"/>
-    <w:lsdException w:name="List Table 3 Accent 3" w:uiPriority="48"/>
-    <w:lsdException w:name="List Table 4 Accent 3" w:uiPriority="49"/>
-    <w:lsdException w:name="List Table 5 Dark Accent 3" w:uiPriority="50"/>
-    <w:lsdException w:name="List Table 6 Colorful Accent 3" w:uiPriority="51"/>
-    <w:lsdException w:name="List Table 7 Colorful Accent 3" w:uiPriority="52"/>
-    <w:lsdException w:name="List Table 1 Light Accent 4" w:uiPriority="46"/>
-    <w:lsdException w:name="List Table 2 Accent 4" w:uiPriority="47"/>
-    <w:lsdException w:name="List Table 3 Accent 4" w:uiPriority="48"/>
-    <w:lsdException w:name="List Table 4 Accent 4" w:uiPriority="49"/>
-    <w:lsdException w:name="List Table 5 Dark Accent 4" w:uiPriority="50"/>
-    <w:lsdException w:name="List Table 6 Colorful Accent 4" w:uiPriority="51"/>
-    <w:lsdException w:name="List Table 7 Colorful Accent 4" w:uiPriority="52"/>
-    <w:lsdException w:name="List Table 1 Light Accent 5" w:uiPriority="46"/>
-    <w:lsdException w:name="List Table 2 Accent 5" w:uiPriority="47"/>
-    <w:lsdException w:name="List Table 3 Accent 5" w:uiPriority="48"/>
-    <w:lsdException w:name="List Table 4 Accent 5" w:uiPriority="49"/>
-    <w:lsdException w:name="List Table 5 Dark Accent 5" w:uiPriority="50"/>
-    <w:lsdException w:name="List Table 6 Colorful Accent 5" w:uiPriority="51"/>
-    <w:lsdException w:name="List Table 7 Colorful Accent 5" w:uiPriority="52"/>
-    <w:lsdException w:name="List Table 1 Light Accent 6" w:uiPriority="46"/>
-    <w:lsdException w:name="List Table 2 Accent 6" w:uiPriority="47"/>
-    <w:lsdException w:name="List Table 3 Accent 6" w:uiPriority="48"/>
-    <w:lsdException w:name="List Table 4 Accent 6" w:uiPriority="49"/>
-    <w:lsdException w:name="List Table 5 Dark Accent 6" w:uiPriority="50"/>
-    <w:lsdException w:name="List Table 6 Colorful Accent 6" w:uiPriority="51"/>
-    <w:lsdException w:name="List Table 7 Colorful Accent 6" w:uiPriority="52"/>
+  <w:latentStyles w:defLockedState="0" w:defUIPriority="99" w:defSemiHidden="1" w:defUnhideWhenUsed="1" w:defQFormat="0" w:count="267">
+    <w:lsdException w:name="Normal" w:semiHidden="0" w:uiPriority="0" w:unhideWhenUsed="0" w:qFormat="1"/>
+    <w:lsdException w:name="heading 1" w:semiHidden="0" w:uiPriority="9" w:unhideWhenUsed="0" w:qFormat="1"/>
+    <w:lsdException w:name="heading 2" w:uiPriority="9" w:qFormat="1"/>
+    <w:lsdException w:name="heading 3" w:uiPriority="9" w:qFormat="1"/>
+    <w:lsdException w:name="heading 4" w:uiPriority="9" w:qFormat="1"/>
+    <w:lsdException w:name="heading 5" w:uiPriority="9" w:qFormat="1"/>
+    <w:lsdException w:name="heading 6" w:uiPriority="9" w:qFormat="1"/>
+    <w:lsdException w:name="heading 7" w:uiPriority="9" w:qFormat="1"/>
+    <w:lsdException w:name="heading 8" w:uiPriority="9" w:qFormat="1"/>
+    <w:lsdException w:name="heading 9" w:uiPriority="9" w:qFormat="1"/>
+    <w:lsdException w:name="toc 1" w:uiPriority="39"/>
+    <w:lsdException w:name="toc 2" w:uiPriority="39"/>
+    <w:lsdException w:name="toc 3" w:uiPriority="39"/>
+    <w:lsdException w:name="toc 4" w:uiPriority="39"/>
+    <w:lsdException w:name="toc 5" w:uiPriority="39"/>
+    <w:lsdException w:name="toc 6" w:uiPriority="39"/>
+    <w:lsdException w:name="toc 7" w:uiPriority="39"/>
+    <w:lsdException w:name="toc 8" w:uiPriority="39"/>
+    <w:lsdException w:name="toc 9" w:uiPriority="39"/>
+    <w:lsdException w:name="caption" w:uiPriority="35" w:qFormat="1"/>
+    <w:lsdException w:name="Title" w:semiHidden="0" w:uiPriority="10" w:unhideWhenUsed="0" w:qFormat="1"/>
+    <w:lsdException w:name="Default Paragraph Font" w:uiPriority="1"/>
+    <w:lsdException w:name="Subtitle" w:semiHidden="0" w:uiPriority="11" w:unhideWhenUsed="0" w:qFormat="1"/>
+    <w:lsdException w:name="Strong" w:semiHidden="0" w:uiPriority="22" w:unhideWhenUsed="0" w:qFormat="1"/>
+    <w:lsdException w:name="Emphasis" w:semiHidden="0" w:uiPriority="20" w:unhideWhenUsed="0" w:qFormat="1"/>
+    <w:lsdException w:name="Table Grid" w:semiHidden="0" w:uiPriority="59" w:unhideWhenUsed="0"/>
+    <w:lsdException w:name="Placeholder Text" w:unhideWhenUsed="0"/>
+    <w:lsdException w:name="No Spacing" w:semiHidden="0" w:uiPriority="1" w:unhideWhenUsed="0" w:qFormat="1"/>
+    <w:lsdException w:name="Light Shading" w:semiHidden="0" w:uiPriority="60" w:unhideWhenUsed="0"/>
+    <w:lsdException w:name="Light List" w:semiHidden="0" w:uiPriority="61" w:unhideWhenUsed="0"/>
+    <w:lsdException w:name="Light Grid" w:semiHidden="0" w:uiPriority="62" w:unhideWhenUsed="0"/>
+    <w:lsdException w:name="Medium Shading 1" w:semiHidden="0" w:uiPriority="63" w:unhideWhenUsed="0"/>
+    <w:lsdException w:name="Medium Shading 2" w:semiHidden="0" w:uiPriority="64" w:unhideWhenUsed="0"/>
+    <w:lsdException w:name="Medium List 1" w:semiHidden="0" w:uiPriority="65" w:unhideWhenUsed="0"/>
+    <w:lsdException w:name="Medium List 2" w:semiHidden="0" w:uiPriority="66" w:unhideWhenUsed="0"/>
+    <w:lsdException w:name="Medium Grid 1" w:semiHidden="0" w:uiPriority="67" w:unhideWhenUsed="0"/>
+    <w:lsdException w:name="Medium Grid 2" w:semiHidden="0" w:uiPriority="68" w:unhideWhenUsed="0"/>
+    <w:lsdException w:name="Medium Grid 3" w:semiHidden="0" w:uiPriority="69" w:unhideWhenUsed="0"/>
+    <w:lsdException w:name="Dark List" w:semiHidden="0" w:uiPriority="70" w:unhideWhenUsed="0"/>
+    <w:lsdException w:name="Colorful Shading" w:semiHidden="0" w:uiPriority="71" w:unhideWhenUsed="0"/>
+    <w:lsdException w:name="Colorful List" w:semiHidden="0" w:uiPriority="72" w:unhideWhenUsed="0"/>
+    <w:lsdException w:name="Colorful Grid" w:semiHidden="0" w:uiPriority="73" w:unhideWhenUsed="0"/>
+    <w:lsdException w:name="Light Shading Accent 1" w:semiHidden="0" w:uiPriority="60" w:unhideWhenUsed="0"/>
+    <w:lsdException w:name="Light List Accent 1" w:semiHidden="0" w:uiPriority="61" w:unhideWhenUsed="0"/>
+    <w:lsdException w:name="Light Grid Accent 1" w:semiHidden="0" w:uiPriority="62" w:unhideWhenUsed="0"/>
+    <w:lsdException w:name="Medium Shading 1 Accent 1" w:semiHidden="0" w:uiPriority="63" w:unhideWhenUsed="0"/>
+    <w:lsdException w:name="Medium Shading 2 Accent 1" w:semiHidden="0" w:uiPriority="64" w:unhideWhenUsed="0"/>
+    <w:lsdException w:name="Medium List 1 Accent 1" w:semiHidden="0" w:uiPriority="65" w:unhideWhenUsed="0"/>
+    <w:lsdException w:name="Revision" w:unhideWhenUsed="0"/>
+    <w:lsdException w:name="List Paragraph" w:semiHidden="0" w:uiPriority="34" w:unhideWhenUsed="0" w:qFormat="1"/>
+    <w:lsdException w:name="Quote" w:semiHidden="0" w:uiPriority="29" w:unhideWhenUsed="0" w:qFormat="1"/>
+    <w:lsdException w:name="Intense Quote" w:semiHidden="0" w:uiPriority="30" w:unhideWhenUsed="0" w:qFormat="1"/>
+    <w:lsdException w:name="Medium List 2 Accent 1" w:semiHidden="0" w:uiPriority="66" w:unhideWhenUsed="0"/>
+    <w:lsdException w:name="Medium Grid 1 Accent 1" w:semiHidden="0" w:uiPriority="67" w:unhideWhenUsed="0"/>
+    <w:lsdException w:name="Medium Grid 2 Accent 1" w:semiHidden="0" w:uiPriority="68" w:unhideWhenUsed="0"/>
+    <w:lsdException w:name="Medium Grid 3 Accent 1" w:semiHidden="0" w:uiPriority="69" w:unhideWhenUsed="0"/>
+    <w:lsdException w:name="Dark List Accent 1" w:semiHidden="0" w:uiPriority="70" w:unhideWhenUsed="0"/>
+    <w:lsdException w:name="Colorful Shading Accent 1" w:semiHidden="0" w:uiPriority="71" w:unhideWhenUsed="0"/>
+    <w:lsdException w:name="Colorful List Accent 1" w:semiHidden="0" w:uiPriority="72" w:unhideWhenUsed="0"/>
+    <w:lsdException w:name="Colorful Grid Accent 1" w:semiHidden="0" w:uiPriority="73" w:unhideWhenUsed="0"/>
+    <w:lsdException w:name="Light Shading Accent 2" w:semiHidden="0" w:uiPriority="60" w:unhideWhenUsed="0"/>
+    <w:lsdException w:name="Light List Accent 2" w:semiHidden="0" w:uiPriority="61" w:unhideWhenUsed="0"/>
+    <w:lsdException w:name="Light Grid Accent 2" w:semiHidden="0" w:uiPriority="62" w:unhideWhenUsed="0"/>
+    <w:lsdException w:name="Medium Shading 1 Accent 2" w:semiHidden="0" w:uiPriority="63" w:unhideWhenUsed="0"/>
+    <w:lsdException w:name="Medium Shading 2 Accent 2" w:semiHidden="0" w:uiPriority="64" w:unhideWhenUsed="0"/>
+    <w:lsdException w:name="Medium List 1 Accent 2" w:semiHidden="0" w:uiPriority="65" w:unhideWhenUsed="0"/>
+    <w:lsdException w:name="Medium List 2 Accent 2" w:semiHidden="0" w:uiPriority="66" w:unhideWhenUsed="0"/>
+    <w:lsdException w:name="Medium Grid 1 Accent 2" w:semiHidden="0" w:uiPriority="67" w:unhideWhenUsed="0"/>
+    <w:lsdException w:name="Medium Grid 2 Accent 2" w:semiHidden="0" w:uiPriority="68" w:unhideWhenUsed="0"/>
+    <w:lsdException w:name="Medium Grid 3 Accent 2" w:semiHidden="0" w:uiPriority="69" w:unhideWhenUsed="0"/>
+    <w:lsdException w:name="Dark List Accent 2" w:semiHidden="0" w:uiPriority="70" w:unhideWhenUsed="0"/>
+    <w:lsdException w:name="Colorful Shading Accent 2" w:semiHidden="0" w:uiPriority="71" w:unhideWhenUsed="0"/>
+    <w:lsdException w:name="Colorful List Accent 2" w:semiHidden="0" w:uiPriority="72" w:unhideWhenUsed="0"/>
+    <w:lsdException w:name="Colorful Grid Accent 2" w:semiHidden="0" w:uiPriority="73" w:unhideWhenUsed="0"/>
+    <w:lsdException w:name="Light Shading Accent 3" w:semiHidden="0" w:uiPriority="60" w:unhideWhenUsed="0"/>
+    <w:lsdException w:name="Light List Accent 3" w:semiHidden="0" w:uiPriority="61" w:unhideWhenUsed="0"/>
+    <w:lsdException w:name="Light Grid Accent 3" w:semiHidden="0" w:uiPriority="62" w:unhideWhenUsed="0"/>
+    <w:lsdException w:name="Medium Shading 1 Accent 3" w:semiHidden="0" w:uiPriority="63" w:unhideWhenUsed="0"/>
+    <w:lsdException w:name="Medium Shading 2 Accent 3" w:semiHidden="0" w:uiPriority="64" w:unhideWhenUsed="0"/>
+    <w:lsdException w:name="Medium List 1 Accent 3" w:semiHidden="0" w:uiPriority="65" w:unhideWhenUsed="0"/>
+    <w:lsdException w:name="Medium List 2 Accent 3" w:semiHidden="0" w:uiPriority="66" w:unhideWhenUsed="0"/>
+    <w:lsdException w:name="Medium Grid 1 Accent 3" w:semiHidden="0" w:uiPriority="67" w:unhideWhenUsed="0"/>
+    <w:lsdException w:name="Medium Grid 2 Accent 3" w:semiHidden="0" w:uiPriority="68" w:unhideWhenUsed="0"/>
+    <w:lsdException w:name="Medium Grid 3 Accent 3" w:semiHidden="0" w:uiPriority="69" w:unhideWhenUsed="0"/>
+    <w:lsdException w:name="Dark List Accent 3" w:semiHidden="0" w:uiPriority="70" w:unhideWhenUsed="0"/>
+    <w:lsdException w:name="Colorful Shading Accent 3" w:semiHidden="0" w:uiPriority="71" w:unhideWhenUsed="0"/>
+    <w:lsdException w:name="Colorful List Accent 3" w:semiHidden="0" w:uiPriority="72" w:unhideWhenUsed="0"/>
+    <w:lsdException w:name="Colorful Grid Accent 3" w:semiHidden="0" w:uiPriority="73" w:unhideWhenUsed="0"/>
+    <w:lsdException w:name="Light Shading Accent 4" w:semiHidden="0" w:uiPriority="60" w:unhideWhenUsed="0"/>
+    <w:lsdException w:name="Light List Accent 4" w:semiHidden="0" w:uiPriority="61" w:unhideWhenUsed="0"/>
+    <w:lsdException w:name="Light Grid Accent 4" w:semiHidden="0" w:uiPriority="62" w:unhideWhenUsed="0"/>
+    <w:lsdException w:name="Medium Shading 1 Accent 4" w:semiHidden="0" w:uiPriority="63" w:unhideWhenUsed="0"/>
+    <w:lsdException w:name="Medium Shading 2 Accent 4" w:semiHidden="0" w:uiPriority="64" w:unhideWhenUsed="0"/>
+    <w:lsdException w:name="Medium List 1 Accent 4" w:semiHidden="0" w:uiPriority="65" w:unhideWhenUsed="0"/>
+    <w:lsdException w:name="Medium List 2 Accent 4" w:semiHidden="0" w:uiPriority="66" w:unhideWhenUsed="0"/>
+    <w:lsdException w:name="Medium Grid 1 Accent 4" w:semiHidden="0" w:uiPriority="67" w:unhideWhenUsed="0"/>
+    <w:lsdException w:name="Medium Grid 2 Accent 4" w:semiHidden="0" w:uiPriority="68" w:unhideWhenUsed="0"/>
+    <w:lsdException w:name="Medium Grid 3 Accent 4" w:semiHidden="0" w:uiPriority="69" w:unhideWhenUsed="0"/>
+    <w:lsdException w:name="Dark List Accent 4" w:semiHidden="0" w:uiPriority="70" w:unhideWhenUsed="0"/>
+    <w:lsdException w:name="Colorful Shading Accent 4" w:semiHidden="0" w:uiPriority="71" w:unhideWhenUsed="0"/>
+    <w:lsdException w:name="Colorful List Accent 4" w:semiHidden="0" w:uiPriority="72" w:unhideWhenUsed="0"/>
+    <w:lsdException w:name="Colorful Grid Accent 4" w:semiHidden="0" w:uiPriority="73" w:unhideWhenUsed="0"/>
+    <w:lsdException w:name="Light Shading Accent 5" w:semiHidden="0" w:uiPriority="60" w:unhideWhenUsed="0"/>
+    <w:lsdException w:name="Light List Accent 5" w:semiHidden="0" w:uiPriority="61" w:unhideWhenUsed="0"/>
+    <w:lsdException w:name="Light Grid Accent 5" w:semiHidden="0" w:uiPriority="62" w:unhideWhenUsed="0"/>
+    <w:lsdException w:name="Medium Shading 1 Accent 5" w:semiHidden="0" w:uiPriority="63" w:unhideWhenUsed="0"/>
+    <w:lsdException w:name="Medium Shading 2 Accent 5" w:semiHidden="0" w:uiPriority="64" w:unhideWhenUsed="0"/>
+    <w:lsdException w:name="Medium List 1 Accent 5" w:semiHidden="0" w:uiPriority="65" w:unhideWhenUsed="0"/>
+    <w:lsdException w:name="Medium List 2 Accent 5" w:semiHidden="0" w:uiPriority="66" w:unhideWhenUsed="0"/>
+    <w:lsdException w:name="Medium Grid 1 Accent 5" w:semiHidden="0" w:uiPriority="67" w:unhideWhenUsed="0"/>
+    <w:lsdException w:name="Medium Grid 2 Accent 5" w:semiHidden="0" w:uiPriority="68" w:unhideWhenUsed="0"/>
+    <w:lsdException w:name="Medium Grid 3 Accent 5" w:semiHidden="0" w:uiPriority="69" w:unhideWhenUsed="0"/>
+    <w:lsdException w:name="Dark List Accent 5" w:semiHidden="0" w:uiPriority="70" w:unhideWhenUsed="0"/>
+    <w:lsdException w:name="Colorful Shading Accent 5" w:semiHidden="0" w:uiPriority="71" w:unhideWhenUsed="0"/>
+    <w:lsdException w:name="Colorful List Accent 5" w:semiHidden="0" w:uiPriority="72" w:unhideWhenUsed="0"/>
+    <w:lsdException w:name="Colorful Grid Accent 5" w:semiHidden="0" w:uiPriority="73" w:unhideWhenUsed="0"/>
+    <w:lsdException w:name="Light Shading Accent 6" w:semiHidden="0" w:uiPriority="60" w:unhideWhenUsed="0"/>
+    <w:lsdException w:name="Light List Accent 6" w:semiHidden="0" w:uiPriority="61" w:unhideWhenUsed="0"/>
+    <w:lsdException w:name="Light Grid Accent 6" w:semiHidden="0" w:uiPriority="62" w:unhideWhenUsed="0"/>
+    <w:lsdException w:name="Medium Shading 1 Accent 6" w:semiHidden="0" w:uiPriority="63" w:unhideWhenUsed="0"/>
+    <w:lsdException w:name="Medium Shading 2 Accent 6" w:semiHidden="0" w:uiPriority="64" w:unhideWhenUsed="0"/>
+    <w:lsdException w:name="Medium List 1 Accent 6" w:semiHidden="0" w:uiPriority="65" w:unhideWhenUsed="0"/>
+    <w:lsdException w:name="Medium List 2 Accent 6" w:semiHidden="0" w:uiPriority="66" w:unhideWhenUsed="0"/>
+    <w:lsdException w:name="Medium Grid 1 Accent 6" w:semiHidden="0" w:uiPriority="67" w:unhideWhenUsed="0"/>
+    <w:lsdException w:name="Medium Grid 2 Accent 6" w:semiHidden="0" w:uiPriority="68" w:unhideWhenUsed="0"/>
+    <w:lsdException w:name="Medium Grid 3 Accent 6" w:semiHidden="0" w:uiPriority="69" w:unhideWhenUsed="0"/>
+    <w:lsdException w:name="Dark List Accent 6" w:semiHidden="0" w:uiPriority="70" w:unhideWhenUsed="0"/>
+    <w:lsdException w:name="Colorful Shading Accent 6" w:semiHidden="0" w:uiPriority="71" w:unhideWhenUsed="0"/>
+    <w:lsdException w:name="Colorful List Accent 6" w:semiHidden="0" w:uiPriority="72" w:unhideWhenUsed="0"/>
+    <w:lsdException w:name="Colorful Grid Accent 6" w:semiHidden="0" w:uiPriority="73" w:unhideWhenUsed="0"/>
+    <w:lsdException w:name="Subtle Emphasis" w:semiHidden="0" w:uiPriority="19" w:unhideWhenUsed="0" w:qFormat="1"/>
+    <w:lsdException w:name="Intense Emphasis" w:semiHidden="0" w:uiPriority="21" w:unhideWhenUsed="0" w:qFormat="1"/>
+    <w:lsdException w:name="Subtle Reference" w:semiHidden="0" w:uiPriority="31" w:unhideWhenUsed="0" w:qFormat="1"/>
+    <w:lsdException w:name="Intense Reference" w:semiHidden="0" w:uiPriority="32" w:unhideWhenUsed="0" w:qFormat="1"/>
+    <w:lsdException w:name="Book Title" w:semiHidden="0" w:uiPriority="33" w:unhideWhenUsed="0" w:qFormat="1"/>
+    <w:lsdException w:name="Bibliography" w:uiPriority="37"/>
+    <w:lsdException w:name="TOC Heading" w:uiPriority="39" w:qFormat="1"/>
   </w:latentStyles>
   <w:style w:type="paragraph" w:default="1" w:styleId="Normal">
     <w:name w:val="Normal"/>
@@ -3022,6 +2815,7 @@
     <w:uiPriority w:val="99"/>
     <w:semiHidden/>
     <w:unhideWhenUsed/>
+    <w:qFormat/>
     <w:tblPr>
       <w:tblInd w:w="0" w:type="dxa"/>
       <w:tblCellMar>

</xml_diff>